<commit_message>
Updated the problem statement
</commit_message>
<xml_diff>
--- a/Assignment/Java Coding Assignment.docx
+++ b/Assignment/Java Coding Assignment.docx
@@ -113,7 +113,13 @@
         </w:numPr>
       </w:pPr>
       <w:r>
-        <w:t xml:space="preserve"> Read student </w:t>
+        <w:t xml:space="preserve"> Read </w:t>
+      </w:r>
+      <w:r>
+        <w:t xml:space="preserve">all </w:t>
+      </w:r>
+      <w:r>
+        <w:t xml:space="preserve">student </w:t>
       </w:r>
     </w:p>
     <w:p>
@@ -126,6 +132,9 @@
       </w:pPr>
       <w:r>
         <w:t>Display student</w:t>
+      </w:r>
+      <w:r>
+        <w:t xml:space="preserve"> on the basis of given student id</w:t>
       </w:r>
     </w:p>
     <w:p>
@@ -240,7 +249,15 @@
         </w:numPr>
       </w:pPr>
       <w:r>
-        <w:t>Int checkPrime(int x)</w:t>
+        <w:t xml:space="preserve">Int </w:t>
+      </w:r>
+      <w:proofErr w:type="spellStart"/>
+      <w:r>
+        <w:t>checkPrime</w:t>
+      </w:r>
+      <w:proofErr w:type="spellEnd"/>
+      <w:r>
+        <w:t>(int x)</w:t>
       </w:r>
     </w:p>
     <w:p>
@@ -252,7 +269,15 @@
         </w:numPr>
       </w:pPr>
       <w:r>
-        <w:t>Boolean   checkAmstrong(int x)</w:t>
+        <w:t xml:space="preserve">Boolean   </w:t>
+      </w:r>
+      <w:proofErr w:type="spellStart"/>
+      <w:r>
+        <w:t>checkAmstrong</w:t>
+      </w:r>
+      <w:proofErr w:type="spellEnd"/>
+      <w:r>
+        <w:t>(int x)</w:t>
       </w:r>
     </w:p>
     <w:p>
@@ -264,7 +289,15 @@
         </w:numPr>
       </w:pPr>
       <w:r>
-        <w:t>Boolean  CheckPolindrom(int x)</w:t>
+        <w:t xml:space="preserve">Boolean  </w:t>
+      </w:r>
+      <w:proofErr w:type="spellStart"/>
+      <w:r>
+        <w:t>CheckPolindrom</w:t>
+      </w:r>
+      <w:proofErr w:type="spellEnd"/>
+      <w:r>
+        <w:t>(int x)</w:t>
       </w:r>
     </w:p>
     <w:p>
@@ -293,7 +326,15 @@
         </w:numPr>
       </w:pPr>
       <w:r>
-        <w:t xml:space="preserve">Create a class AddEmployee which has a method  </w:t>
+        <w:t xml:space="preserve">Create a class </w:t>
+      </w:r>
+      <w:proofErr w:type="spellStart"/>
+      <w:r>
+        <w:t>AddEmployee</w:t>
+      </w:r>
+      <w:proofErr w:type="spellEnd"/>
+      <w:r>
+        <w:t xml:space="preserve"> which has a method  </w:t>
       </w:r>
     </w:p>
     <w:p>
@@ -305,8 +346,21 @@
         </w:numPr>
       </w:pPr>
       <w:r>
-        <w:t>List&lt;Employee&gt; list = new ArrayList()// this is to store the empoyees</w:t>
-      </w:r>
+        <w:t xml:space="preserve">List&lt;Employee&gt; list = new </w:t>
+      </w:r>
+      <w:proofErr w:type="spellStart"/>
+      <w:r>
+        <w:t>ArrayList</w:t>
+      </w:r>
+      <w:proofErr w:type="spellEnd"/>
+      <w:r>
+        <w:t xml:space="preserve">()// this is to store the </w:t>
+      </w:r>
+      <w:proofErr w:type="spellStart"/>
+      <w:r>
+        <w:t>empoyees</w:t>
+      </w:r>
+      <w:proofErr w:type="spellEnd"/>
     </w:p>
     <w:p>
       <w:pPr>
@@ -317,7 +371,15 @@
         </w:numPr>
       </w:pPr>
       <w:r>
-        <w:t>Void AddEmployee(Employee emp); // this method will add a new employee</w:t>
+        <w:t xml:space="preserve">Void </w:t>
+      </w:r>
+      <w:proofErr w:type="spellStart"/>
+      <w:r>
+        <w:t>AddEmployee</w:t>
+      </w:r>
+      <w:proofErr w:type="spellEnd"/>
+      <w:r>
+        <w:t>(Employee emp); // this method will add a new employee</w:t>
       </w:r>
     </w:p>
     <w:p>
@@ -329,7 +391,15 @@
         </w:numPr>
       </w:pPr>
       <w:r>
-        <w:t xml:space="preserve">Employee getEmployee(int id)// will return the employee base on the id if the employee is available else returns null. </w:t>
+        <w:t xml:space="preserve">Employee </w:t>
+      </w:r>
+      <w:proofErr w:type="spellStart"/>
+      <w:r>
+        <w:t>getEmployee</w:t>
+      </w:r>
+      <w:proofErr w:type="spellEnd"/>
+      <w:r>
+        <w:t xml:space="preserve">(int id)// will return the employee base on the id if the employee is available else returns null. </w:t>
       </w:r>
     </w:p>
     <w:p/>

</xml_diff>

<commit_message>
New Date Time Api examples
New Date Time Api examples
</commit_message>
<xml_diff>
--- a/Assignment/Java Coding Assignment.docx
+++ b/Assignment/Java Coding Assignment.docx
@@ -59,7 +59,21 @@
         <w:rPr>
           <w:b/>
         </w:rPr>
-        <w:t xml:space="preserve">Solve the below problem statements in Java:  (use collections where ever it is </w:t>
+        <w:t>Solve the below problem statements in Java</w:t>
+      </w:r>
+      <w:proofErr w:type="gramStart"/>
+      <w:r>
+        <w:rPr>
+          <w:b/>
+        </w:rPr>
+        <w:t>:  (</w:t>
+      </w:r>
+      <w:proofErr w:type="gramEnd"/>
+      <w:r>
+        <w:rPr>
+          <w:b/>
+        </w:rPr>
+        <w:t xml:space="preserve">use collections where ever it is </w:t>
       </w:r>
       <w:r>
         <w:rPr>
@@ -89,7 +103,15 @@
         </w:numPr>
       </w:pPr>
       <w:r>
-        <w:t>Create Student POJO class to store id, name and city</w:t>
+        <w:t xml:space="preserve">Create Student POJO class to store id, </w:t>
+      </w:r>
+      <w:proofErr w:type="gramStart"/>
+      <w:r>
+        <w:t>name</w:t>
+      </w:r>
+      <w:proofErr w:type="gramEnd"/>
+      <w:r>
+        <w:t xml:space="preserve"> and city</w:t>
       </w:r>
     </w:p>
     <w:p>
@@ -234,7 +256,20 @@
         </w:numPr>
       </w:pPr>
       <w:r>
-        <w:t>Int checkPrime(int x)</w:t>
+        <w:t xml:space="preserve">Int </w:t>
+      </w:r>
+      <w:proofErr w:type="spellStart"/>
+      <w:proofErr w:type="gramStart"/>
+      <w:r>
+        <w:t>checkPrime</w:t>
+      </w:r>
+      <w:proofErr w:type="spellEnd"/>
+      <w:r>
+        <w:t>(</w:t>
+      </w:r>
+      <w:proofErr w:type="gramEnd"/>
+      <w:r>
+        <w:t>int x)</w:t>
       </w:r>
     </w:p>
     <w:p>
@@ -246,7 +281,20 @@
         </w:numPr>
       </w:pPr>
       <w:r>
-        <w:t>Boolean   checkAmstrong(int x)</w:t>
+        <w:t xml:space="preserve">Boolean   </w:t>
+      </w:r>
+      <w:proofErr w:type="spellStart"/>
+      <w:proofErr w:type="gramStart"/>
+      <w:r>
+        <w:t>checkAmstrong</w:t>
+      </w:r>
+      <w:proofErr w:type="spellEnd"/>
+      <w:r>
+        <w:t>(</w:t>
+      </w:r>
+      <w:proofErr w:type="gramEnd"/>
+      <w:r>
+        <w:t>int x)</w:t>
       </w:r>
     </w:p>
     <w:p>
@@ -257,8 +305,24 @@
           <w:numId w:val="2"/>
         </w:numPr>
       </w:pPr>
-      <w:r>
-        <w:t>Boolean  CheckPolindrom(int x)</w:t>
+      <w:proofErr w:type="gramStart"/>
+      <w:r>
+        <w:t xml:space="preserve">Boolean  </w:t>
+      </w:r>
+      <w:proofErr w:type="spellStart"/>
+      <w:r>
+        <w:t>CheckP</w:t>
+      </w:r>
+      <w:r>
+        <w:t>a</w:t>
+      </w:r>
+      <w:r>
+        <w:t>lindrom</w:t>
+      </w:r>
+      <w:proofErr w:type="spellEnd"/>
+      <w:proofErr w:type="gramEnd"/>
+      <w:r>
+        <w:t>(int x)</w:t>
       </w:r>
     </w:p>
     <w:p>
@@ -287,7 +351,15 @@
         </w:numPr>
       </w:pPr>
       <w:r>
-        <w:t xml:space="preserve">Create a class AddEmployee which has a method  </w:t>
+        <w:t xml:space="preserve">Create a class </w:t>
+      </w:r>
+      <w:proofErr w:type="spellStart"/>
+      <w:r>
+        <w:t>AddEmployee</w:t>
+      </w:r>
+      <w:proofErr w:type="spellEnd"/>
+      <w:r>
+        <w:t xml:space="preserve"> which has a method  </w:t>
       </w:r>
     </w:p>
     <w:p>
@@ -299,8 +371,26 @@
         </w:numPr>
       </w:pPr>
       <w:r>
-        <w:t>List&lt;Employee&gt; list = new ArrayList()// this is to store the empoyees</w:t>
-      </w:r>
+        <w:t xml:space="preserve">List&lt;Employee&gt; list = new </w:t>
+      </w:r>
+      <w:proofErr w:type="spellStart"/>
+      <w:proofErr w:type="gramStart"/>
+      <w:r>
+        <w:t>ArrayList</w:t>
+      </w:r>
+      <w:proofErr w:type="spellEnd"/>
+      <w:r>
+        <w:t>(</w:t>
+      </w:r>
+      <w:proofErr w:type="gramEnd"/>
+      <w:r>
+        <w:t xml:space="preserve">)// this is to store the </w:t>
+      </w:r>
+      <w:proofErr w:type="spellStart"/>
+      <w:r>
+        <w:t>empoyees</w:t>
+      </w:r>
+      <w:proofErr w:type="spellEnd"/>
     </w:p>
     <w:p>
       <w:pPr>
@@ -311,7 +401,20 @@
         </w:numPr>
       </w:pPr>
       <w:r>
-        <w:t>Void AddEmployee(Employee emp); // this method will add a new employee</w:t>
+        <w:t xml:space="preserve">Void </w:t>
+      </w:r>
+      <w:proofErr w:type="spellStart"/>
+      <w:proofErr w:type="gramStart"/>
+      <w:r>
+        <w:t>AddEmployee</w:t>
+      </w:r>
+      <w:proofErr w:type="spellEnd"/>
+      <w:r>
+        <w:t>(</w:t>
+      </w:r>
+      <w:proofErr w:type="gramEnd"/>
+      <w:r>
+        <w:t>Employee emp); // this method will add a new employee</w:t>
       </w:r>
     </w:p>
     <w:p>
@@ -323,7 +426,20 @@
         </w:numPr>
       </w:pPr>
       <w:r>
-        <w:t xml:space="preserve">Employee getEmployee(int id)// will return the employee base on the id if the employee is available else returns null. </w:t>
+        <w:t xml:space="preserve">Employee </w:t>
+      </w:r>
+      <w:proofErr w:type="spellStart"/>
+      <w:proofErr w:type="gramStart"/>
+      <w:r>
+        <w:t>getEmployee</w:t>
+      </w:r>
+      <w:proofErr w:type="spellEnd"/>
+      <w:r>
+        <w:t>(</w:t>
+      </w:r>
+      <w:proofErr w:type="gramEnd"/>
+      <w:r>
+        <w:t xml:space="preserve">int id)// will return the employee base on the id if the employee is available else returns null. </w:t>
       </w:r>
     </w:p>
     <w:p/>

</xml_diff>